<commit_message>
Final updates before the class to chapter 4&5
</commit_message>
<xml_diff>
--- a/labmanual/English/WBT101-05B-ClassicBluetooth.docx
+++ b/labmanual/English/WBT101-05B-ClassicBluetooth.docx
@@ -38,13 +38,13 @@
         <w:rPr>
           <w:rStyle w:val="BookTitle"/>
         </w:rPr>
+        <w:t xml:space="preserve">More </w:t>
+      </w:r>
+      <w:r>
+        <w:rPr>
+          <w:rStyle w:val="BookTitle"/>
+        </w:rPr>
         <w:t>Classic Bluetooth</w:t>
-      </w:r>
-      <w:r>
-        <w:rPr>
-          <w:rStyle w:val="BookTitle"/>
-        </w:rPr>
-        <w:t xml:space="preserve"> – The Serial Port</w:t>
       </w:r>
     </w:p>
     <w:p>
@@ -116,6 +116,8 @@
       <w:r>
         <w:fldChar w:fldCharType="separate"/>
       </w:r>
+      <w:bookmarkStart w:id="1" w:name="_GoBack"/>
+      <w:bookmarkEnd w:id="1"/>
       <w:r>
         <w:rPr>
           <w:noProof/>
@@ -138,7 +140,7 @@
         <w:rPr>
           <w:noProof/>
         </w:rPr>
-        <w:t>Getting Connected</w:t>
+        <w:t>Profiles</w:t>
       </w:r>
       <w:r>
         <w:rPr>
@@ -156,7 +158,7 @@
         <w:rPr>
           <w:noProof/>
         </w:rPr>
-        <w:instrText xml:space="preserve"> PAGEREF _Toc515776932 \h </w:instrText>
+        <w:instrText xml:space="preserve"> PAGEREF _Toc516496960 \h </w:instrText>
       </w:r>
       <w:r>
         <w:rPr>
@@ -197,7 +199,7 @@
         <w:rPr>
           <w:noProof/>
         </w:rPr>
-        <w:t>5.1.1 Inquiry</w:t>
+        <w:t>5.1.1 Advanced Audio Distribution Profile (A2DP)</w:t>
       </w:r>
       <w:r>
         <w:rPr>
@@ -215,7 +217,7 @@
         <w:rPr>
           <w:noProof/>
         </w:rPr>
-        <w:instrText xml:space="preserve"> PAGEREF _Toc515776933 \h </w:instrText>
+        <w:instrText xml:space="preserve"> PAGEREF _Toc516496961 \h </w:instrText>
       </w:r>
       <w:r>
         <w:rPr>
@@ -256,7 +258,7 @@
         <w:rPr>
           <w:noProof/>
         </w:rPr>
-        <w:t>5.1.2 Page</w:t>
+        <w:t>5.1.2 Audio/Video Remote Control Profile (AVRCP)</w:t>
       </w:r>
       <w:r>
         <w:rPr>
@@ -274,7 +276,7 @@
         <w:rPr>
           <w:noProof/>
         </w:rPr>
-        <w:instrText xml:space="preserve"> PAGEREF _Toc515776934 \h </w:instrText>
+        <w:instrText xml:space="preserve"> PAGEREF _Toc516496962 \h </w:instrText>
       </w:r>
       <w:r>
         <w:rPr>
@@ -315,7 +317,7 @@
         <w:rPr>
           <w:noProof/>
         </w:rPr>
-        <w:t>5.1.3 Sniff</w:t>
+        <w:t>5.1.3 Headset Profile (HSP)</w:t>
       </w:r>
       <w:r>
         <w:rPr>
@@ -333,7 +335,7 @@
         <w:rPr>
           <w:noProof/>
         </w:rPr>
-        <w:instrText xml:space="preserve"> PAGEREF _Toc515776935 \h </w:instrText>
+        <w:instrText xml:space="preserve"> PAGEREF _Toc516496963 \h </w:instrText>
       </w:r>
       <w:r>
         <w:rPr>
@@ -350,7 +352,7 @@
         <w:rPr>
           <w:noProof/>
         </w:rPr>
-        <w:t>1</w:t>
+        <w:t>2</w:t>
       </w:r>
       <w:r>
         <w:rPr>
@@ -374,7 +376,7 @@
         <w:rPr>
           <w:noProof/>
         </w:rPr>
-        <w:t>5.1.4 Hold</w:t>
+        <w:t>5.1.4 Hands-Free Profile (HFP)</w:t>
       </w:r>
       <w:r>
         <w:rPr>
@@ -392,7 +394,7 @@
         <w:rPr>
           <w:noProof/>
         </w:rPr>
-        <w:instrText xml:space="preserve"> PAGEREF _Toc515776936 \h </w:instrText>
+        <w:instrText xml:space="preserve"> PAGEREF _Toc516496964 \h </w:instrText>
       </w:r>
       <w:r>
         <w:rPr>
@@ -409,7 +411,7 @@
         <w:rPr>
           <w:noProof/>
         </w:rPr>
-        <w:t>1</w:t>
+        <w:t>2</w:t>
       </w:r>
       <w:r>
         <w:rPr>
@@ -433,7 +435,7 @@
         <w:rPr>
           <w:noProof/>
         </w:rPr>
-        <w:t>5.1.5 Park</w:t>
+        <w:t>5.1.5 Human Interface Device Profile (HID)</w:t>
       </w:r>
       <w:r>
         <w:rPr>
@@ -451,7 +453,7 @@
         <w:rPr>
           <w:noProof/>
         </w:rPr>
-        <w:instrText xml:space="preserve"> PAGEREF _Toc515776937 \h </w:instrText>
+        <w:instrText xml:space="preserve"> PAGEREF _Toc516496965 \h </w:instrText>
       </w:r>
       <w:r>
         <w:rPr>
@@ -468,7 +470,7 @@
         <w:rPr>
           <w:noProof/>
         </w:rPr>
-        <w:t>1</w:t>
+        <w:t>2</w:t>
       </w:r>
       <w:r>
         <w:rPr>
@@ -479,16 +481,10 @@
     </w:p>
     <w:p>
       <w:pPr>
-        <w:pStyle w:val="TOC1"/>
-        <w:tabs>
-          <w:tab w:val="left" w:pos="720"/>
-          <w:tab w:val="right" w:leader="dot" w:pos="9350"/>
-        </w:tabs>
+        <w:pStyle w:val="TOC2"/>
         <w:rPr>
           <w:rFonts w:asciiTheme="minorHAnsi" w:eastAsiaTheme="minorEastAsia" w:hAnsiTheme="minorHAnsi"/>
-          <w:b w:val="0"/>
-          <w:bCs w:val="0"/>
-          <w:caps w:val="0"/>
+          <w:smallCaps w:val="0"/>
           <w:noProof/>
           <w:sz w:val="24"/>
           <w:szCs w:val="24"/>
@@ -498,43 +494,84 @@
         <w:rPr>
           <w:noProof/>
         </w:rPr>
-        <w:t>5.2</w:t>
-      </w:r>
-      <w:r>
+        <w:t>5.1.6 OBEX</w:t>
+      </w:r>
+      <w:r>
+        <w:rPr>
+          <w:noProof/>
+        </w:rPr>
+        <w:tab/>
+      </w:r>
+      <w:r>
+        <w:rPr>
+          <w:noProof/>
+        </w:rPr>
+        <w:fldChar w:fldCharType="begin"/>
+      </w:r>
+      <w:r>
+        <w:rPr>
+          <w:noProof/>
+        </w:rPr>
+        <w:instrText xml:space="preserve"> PAGEREF _Toc516496966 \h </w:instrText>
+      </w:r>
+      <w:r>
+        <w:rPr>
+          <w:noProof/>
+        </w:rPr>
+      </w:r>
+      <w:r>
+        <w:rPr>
+          <w:noProof/>
+        </w:rPr>
+        <w:fldChar w:fldCharType="separate"/>
+      </w:r>
+      <w:r>
+        <w:rPr>
+          <w:noProof/>
+        </w:rPr>
+        <w:t>2</w:t>
+      </w:r>
+      <w:r>
+        <w:rPr>
+          <w:noProof/>
+        </w:rPr>
+        <w:fldChar w:fldCharType="end"/>
+      </w:r>
+    </w:p>
+    <w:p>
+      <w:pPr>
+        <w:pStyle w:val="TOC2"/>
         <w:rPr>
           <w:rFonts w:asciiTheme="minorHAnsi" w:eastAsiaTheme="minorEastAsia" w:hAnsiTheme="minorHAnsi"/>
-          <w:b w:val="0"/>
-          <w:bCs w:val="0"/>
-          <w:caps w:val="0"/>
+          <w:smallCaps w:val="0"/>
           <w:noProof/>
           <w:sz w:val="24"/>
           <w:szCs w:val="24"/>
         </w:rPr>
+      </w:pPr>
+      <w:r>
+        <w:rPr>
+          <w:noProof/>
+        </w:rPr>
+        <w:t>5.1.7 PAN, FTP, Image Exchange</w:t>
+      </w:r>
+      <w:r>
+        <w:rPr>
+          <w:noProof/>
+        </w:rPr>
         <w:tab/>
       </w:r>
       <w:r>
         <w:rPr>
           <w:noProof/>
         </w:rPr>
-        <w:t>RFCOMM</w:t>
-      </w:r>
-      <w:r>
-        <w:rPr>
-          <w:noProof/>
-        </w:rPr>
-        <w:tab/>
-      </w:r>
-      <w:r>
-        <w:rPr>
-          <w:noProof/>
-        </w:rPr>
         <w:fldChar w:fldCharType="begin"/>
       </w:r>
       <w:r>
         <w:rPr>
           <w:noProof/>
         </w:rPr>
-        <w:instrText xml:space="preserve"> PAGEREF _Toc515776938 \h </w:instrText>
+        <w:instrText xml:space="preserve"> PAGEREF _Toc516496967 \h </w:instrText>
       </w:r>
       <w:r>
         <w:rPr>
@@ -562,16 +599,10 @@
     </w:p>
     <w:p>
       <w:pPr>
-        <w:pStyle w:val="TOC1"/>
-        <w:tabs>
-          <w:tab w:val="left" w:pos="720"/>
-          <w:tab w:val="right" w:leader="dot" w:pos="9350"/>
-        </w:tabs>
+        <w:pStyle w:val="TOC2"/>
         <w:rPr>
           <w:rFonts w:asciiTheme="minorHAnsi" w:eastAsiaTheme="minorEastAsia" w:hAnsiTheme="minorHAnsi"/>
-          <w:b w:val="0"/>
-          <w:bCs w:val="0"/>
-          <w:caps w:val="0"/>
+          <w:smallCaps w:val="0"/>
           <w:noProof/>
           <w:sz w:val="24"/>
           <w:szCs w:val="24"/>
@@ -581,43 +612,84 @@
         <w:rPr>
           <w:noProof/>
         </w:rPr>
-        <w:t>5.3</w:t>
-      </w:r>
-      <w:r>
+        <w:t>5.1.8 IP</w:t>
+      </w:r>
+      <w:r>
+        <w:rPr>
+          <w:noProof/>
+        </w:rPr>
+        <w:tab/>
+      </w:r>
+      <w:r>
+        <w:rPr>
+          <w:noProof/>
+        </w:rPr>
+        <w:fldChar w:fldCharType="begin"/>
+      </w:r>
+      <w:r>
+        <w:rPr>
+          <w:noProof/>
+        </w:rPr>
+        <w:instrText xml:space="preserve"> PAGEREF _Toc516496968 \h </w:instrText>
+      </w:r>
+      <w:r>
+        <w:rPr>
+          <w:noProof/>
+        </w:rPr>
+      </w:r>
+      <w:r>
+        <w:rPr>
+          <w:noProof/>
+        </w:rPr>
+        <w:fldChar w:fldCharType="separate"/>
+      </w:r>
+      <w:r>
+        <w:rPr>
+          <w:noProof/>
+        </w:rPr>
+        <w:t>2</w:t>
+      </w:r>
+      <w:r>
+        <w:rPr>
+          <w:noProof/>
+        </w:rPr>
+        <w:fldChar w:fldCharType="end"/>
+      </w:r>
+    </w:p>
+    <w:p>
+      <w:pPr>
+        <w:pStyle w:val="TOC2"/>
         <w:rPr>
           <w:rFonts w:asciiTheme="minorHAnsi" w:eastAsiaTheme="minorEastAsia" w:hAnsiTheme="minorHAnsi"/>
-          <w:b w:val="0"/>
-          <w:bCs w:val="0"/>
-          <w:caps w:val="0"/>
+          <w:smallCaps w:val="0"/>
           <w:noProof/>
           <w:sz w:val="24"/>
           <w:szCs w:val="24"/>
         </w:rPr>
+      </w:pPr>
+      <w:r>
+        <w:rPr>
+          <w:noProof/>
+        </w:rPr>
+        <w:t>5.1.9 Device Information</w:t>
+      </w:r>
+      <w:r>
+        <w:rPr>
+          <w:noProof/>
+        </w:rPr>
         <w:tab/>
       </w:r>
       <w:r>
         <w:rPr>
           <w:noProof/>
         </w:rPr>
-        <w:t>Service Discovery Protocol (SDP)</w:t>
-      </w:r>
-      <w:r>
-        <w:rPr>
-          <w:noProof/>
-        </w:rPr>
-        <w:tab/>
-      </w:r>
-      <w:r>
-        <w:rPr>
-          <w:noProof/>
-        </w:rPr>
         <w:fldChar w:fldCharType="begin"/>
       </w:r>
       <w:r>
         <w:rPr>
           <w:noProof/>
         </w:rPr>
-        <w:instrText xml:space="preserve"> PAGEREF _Toc515776939 \h </w:instrText>
+        <w:instrText xml:space="preserve"> PAGEREF _Toc516496969 \h </w:instrText>
       </w:r>
       <w:r>
         <w:rPr>
@@ -634,7 +706,7 @@
         <w:rPr>
           <w:noProof/>
         </w:rPr>
-        <w:t>3</w:t>
+        <w:t>2</w:t>
       </w:r>
       <w:r>
         <w:rPr>
@@ -658,7 +730,7 @@
         <w:rPr>
           <w:noProof/>
         </w:rPr>
-        <w:t>5.3.1 SDP Database</w:t>
+        <w:t>5.1.10 Health</w:t>
       </w:r>
       <w:r>
         <w:rPr>
@@ -676,7 +748,7 @@
         <w:rPr>
           <w:noProof/>
         </w:rPr>
-        <w:instrText xml:space="preserve"> PAGEREF _Toc515776940 \h </w:instrText>
+        <w:instrText xml:space="preserve"> PAGEREF _Toc516496970 \h </w:instrText>
       </w:r>
       <w:r>
         <w:rPr>
@@ -693,7 +765,7 @@
         <w:rPr>
           <w:noProof/>
         </w:rPr>
-        <w:t>3</w:t>
+        <w:t>2</w:t>
       </w:r>
       <w:r>
         <w:rPr>
@@ -703,749 +775,337 @@
       </w:r>
     </w:p>
     <w:p>
-      <w:pPr>
-        <w:pStyle w:val="TOC2"/>
-        <w:rPr>
-          <w:rFonts w:asciiTheme="minorHAnsi" w:eastAsiaTheme="minorEastAsia" w:hAnsiTheme="minorHAnsi"/>
-          <w:smallCaps w:val="0"/>
-          <w:noProof/>
-          <w:sz w:val="24"/>
-          <w:szCs w:val="24"/>
-        </w:rPr>
-      </w:pPr>
-      <w:r>
-        <w:rPr>
-          <w:noProof/>
-        </w:rPr>
-        <w:t>5.3.2 Service Discovery Server</w:t>
-      </w:r>
-      <w:r>
-        <w:rPr>
-          <w:noProof/>
-        </w:rPr>
-        <w:tab/>
-      </w:r>
-      <w:r>
-        <w:rPr>
-          <w:noProof/>
-        </w:rPr>
-        <w:fldChar w:fldCharType="begin"/>
-      </w:r>
-      <w:r>
-        <w:rPr>
-          <w:noProof/>
-        </w:rPr>
-        <w:instrText xml:space="preserve"> PAGEREF _Toc515776941 \h </w:instrText>
-      </w:r>
-      <w:r>
-        <w:rPr>
-          <w:noProof/>
-        </w:rPr>
-      </w:r>
-      <w:r>
-        <w:rPr>
-          <w:noProof/>
-        </w:rPr>
-        <w:fldChar w:fldCharType="separate"/>
-      </w:r>
-      <w:r>
-        <w:rPr>
-          <w:noProof/>
-        </w:rPr>
-        <w:t>3</w:t>
-      </w:r>
-      <w:r>
-        <w:rPr>
-          <w:noProof/>
-        </w:rPr>
+      <w:r>
         <w:fldChar w:fldCharType="end"/>
       </w:r>
     </w:p>
     <w:p>
       <w:pPr>
-        <w:pStyle w:val="TOC1"/>
-        <w:tabs>
-          <w:tab w:val="left" w:pos="720"/>
-          <w:tab w:val="right" w:leader="dot" w:pos="9350"/>
-        </w:tabs>
-        <w:rPr>
-          <w:rFonts w:asciiTheme="minorHAnsi" w:eastAsiaTheme="minorEastAsia" w:hAnsiTheme="minorHAnsi"/>
-          <w:b w:val="0"/>
-          <w:bCs w:val="0"/>
-          <w:caps w:val="0"/>
-          <w:noProof/>
-          <w:sz w:val="24"/>
-          <w:szCs w:val="24"/>
-        </w:rPr>
-      </w:pPr>
-      <w:r>
-        <w:rPr>
-          <w:noProof/>
-        </w:rPr>
-        <w:t>5.4</w:t>
-      </w:r>
-      <w:r>
-        <w:rPr>
-          <w:rFonts w:asciiTheme="minorHAnsi" w:eastAsiaTheme="minorEastAsia" w:hAnsiTheme="minorHAnsi"/>
-          <w:b w:val="0"/>
-          <w:bCs w:val="0"/>
-          <w:caps w:val="0"/>
-          <w:noProof/>
-          <w:sz w:val="24"/>
-          <w:szCs w:val="24"/>
-        </w:rPr>
-        <w:tab/>
-      </w:r>
-      <w:r>
-        <w:rPr>
-          <w:noProof/>
-        </w:rPr>
-        <w:t>Serial Port Profile</w:t>
-      </w:r>
-      <w:r>
-        <w:rPr>
-          <w:noProof/>
-        </w:rPr>
-        <w:tab/>
-      </w:r>
-      <w:r>
-        <w:rPr>
-          <w:noProof/>
-        </w:rPr>
-        <w:fldChar w:fldCharType="begin"/>
-      </w:r>
-      <w:r>
-        <w:rPr>
-          <w:noProof/>
-        </w:rPr>
-        <w:instrText xml:space="preserve"> PAGEREF _Toc515776942 \h </w:instrText>
-      </w:r>
-      <w:r>
-        <w:rPr>
-          <w:noProof/>
-        </w:rPr>
-      </w:r>
-      <w:r>
-        <w:rPr>
-          <w:noProof/>
-        </w:rPr>
-        <w:fldChar w:fldCharType="separate"/>
-      </w:r>
-      <w:r>
-        <w:rPr>
-          <w:noProof/>
-        </w:rPr>
-        <w:t>3</w:t>
-      </w:r>
-      <w:r>
-        <w:rPr>
-          <w:noProof/>
-        </w:rPr>
-        <w:fldChar w:fldCharType="end"/>
-      </w:r>
+        <w:pStyle w:val="Heading1"/>
+      </w:pPr>
+      <w:bookmarkStart w:id="2" w:name="_Toc516240162"/>
+      <w:bookmarkStart w:id="3" w:name="_Toc505866756"/>
+      <w:bookmarkStart w:id="4" w:name="_Toc516496960"/>
+      <w:r>
+        <w:t>Profiles</w:t>
+      </w:r>
+      <w:bookmarkEnd w:id="3"/>
+      <w:bookmarkEnd w:id="4"/>
     </w:p>
     <w:p>
-      <w:pPr>
-        <w:pStyle w:val="TOC1"/>
-        <w:tabs>
-          <w:tab w:val="left" w:pos="720"/>
-          <w:tab w:val="right" w:leader="dot" w:pos="9350"/>
-        </w:tabs>
-        <w:rPr>
-          <w:rFonts w:asciiTheme="minorHAnsi" w:eastAsiaTheme="minorEastAsia" w:hAnsiTheme="minorHAnsi"/>
-          <w:b w:val="0"/>
-          <w:bCs w:val="0"/>
-          <w:caps w:val="0"/>
-          <w:noProof/>
-          <w:sz w:val="24"/>
-          <w:szCs w:val="24"/>
-        </w:rPr>
-      </w:pPr>
-      <w:r>
-        <w:rPr>
-          <w:noProof/>
-        </w:rPr>
-        <w:t>5.5</w:t>
-      </w:r>
-      <w:r>
-        <w:rPr>
-          <w:rFonts w:asciiTheme="minorHAnsi" w:eastAsiaTheme="minorEastAsia" w:hAnsiTheme="minorHAnsi"/>
-          <w:b w:val="0"/>
-          <w:bCs w:val="0"/>
-          <w:caps w:val="0"/>
-          <w:noProof/>
-          <w:sz w:val="24"/>
-          <w:szCs w:val="24"/>
-        </w:rPr>
-        <w:tab/>
-      </w:r>
-      <w:r>
-        <w:rPr>
-          <w:noProof/>
-        </w:rPr>
-        <w:t>NVRAM</w:t>
-      </w:r>
-      <w:r>
-        <w:rPr>
-          <w:noProof/>
-        </w:rPr>
-        <w:tab/>
-      </w:r>
-      <w:r>
-        <w:rPr>
-          <w:noProof/>
-        </w:rPr>
-        <w:fldChar w:fldCharType="begin"/>
-      </w:r>
-      <w:r>
-        <w:rPr>
-          <w:noProof/>
-        </w:rPr>
-        <w:instrText xml:space="preserve"> PAGEREF _Toc515776943 \h </w:instrText>
-      </w:r>
-      <w:r>
-        <w:rPr>
-          <w:noProof/>
-        </w:rPr>
-      </w:r>
-      <w:r>
-        <w:rPr>
-          <w:noProof/>
-        </w:rPr>
-        <w:fldChar w:fldCharType="separate"/>
-      </w:r>
-      <w:r>
-        <w:rPr>
-          <w:noProof/>
-        </w:rPr>
-        <w:t>3</w:t>
-      </w:r>
-      <w:r>
-        <w:rPr>
-          <w:noProof/>
-        </w:rPr>
-        <w:fldChar w:fldCharType="end"/>
+      <w:r>
+        <w:t>Classic Bluetooth devices communicate with one another by using one or more of a standard set of profiles (often called services) which is maintained by the Bluetooth Special Interest Group (SIG). By using standard profiles, devices only need to determine the profile to use to start communicating rather than having to transmit the communication parameters themselves. A list of Bluetooth Profiles can be found at:</w:t>
       </w:r>
     </w:p>
     <w:p>
       <w:pPr>
-        <w:pStyle w:val="TOC1"/>
-        <w:tabs>
-          <w:tab w:val="left" w:pos="720"/>
-          <w:tab w:val="right" w:leader="dot" w:pos="9350"/>
-        </w:tabs>
-        <w:rPr>
-          <w:rFonts w:asciiTheme="minorHAnsi" w:eastAsiaTheme="minorEastAsia" w:hAnsiTheme="minorHAnsi"/>
-          <w:b w:val="0"/>
-          <w:bCs w:val="0"/>
-          <w:caps w:val="0"/>
-          <w:noProof/>
-          <w:sz w:val="24"/>
-          <w:szCs w:val="24"/>
-        </w:rPr>
-      </w:pPr>
-      <w:r>
-        <w:rPr>
-          <w:noProof/>
-        </w:rPr>
-        <w:t>5.6</w:t>
-      </w:r>
-      <w:r>
-        <w:rPr>
-          <w:rFonts w:asciiTheme="minorHAnsi" w:eastAsiaTheme="minorEastAsia" w:hAnsiTheme="minorHAnsi"/>
-          <w:b w:val="0"/>
-          <w:bCs w:val="0"/>
-          <w:caps w:val="0"/>
-          <w:noProof/>
-          <w:sz w:val="24"/>
-          <w:szCs w:val="24"/>
-        </w:rPr>
-        <w:tab/>
-      </w:r>
-      <w:r>
-        <w:rPr>
-          <w:noProof/>
-        </w:rPr>
-        <w:t>Profiles</w:t>
-      </w:r>
-      <w:r>
-        <w:rPr>
-          <w:noProof/>
-        </w:rPr>
-        <w:tab/>
-      </w:r>
-      <w:r>
-        <w:rPr>
-          <w:noProof/>
-        </w:rPr>
-        <w:fldChar w:fldCharType="begin"/>
-      </w:r>
-      <w:r>
-        <w:rPr>
-          <w:noProof/>
-        </w:rPr>
-        <w:instrText xml:space="preserve"> PAGEREF _Toc515776944 \h </w:instrText>
-      </w:r>
-      <w:r>
-        <w:rPr>
-          <w:noProof/>
-        </w:rPr>
-      </w:r>
-      <w:r>
-        <w:rPr>
-          <w:noProof/>
-        </w:rPr>
-        <w:fldChar w:fldCharType="separate"/>
-      </w:r>
-      <w:r>
-        <w:rPr>
-          <w:noProof/>
-        </w:rPr>
-        <w:t>3</w:t>
-      </w:r>
-      <w:r>
-        <w:rPr>
-          <w:noProof/>
-        </w:rPr>
-        <w:fldChar w:fldCharType="end"/>
+        <w:ind w:left="720"/>
+      </w:pPr>
+      <w:hyperlink r:id="rId8" w:history="1">
+        <w:r>
+          <w:rPr>
+            <w:rStyle w:val="Hyperlink"/>
+          </w:rPr>
+          <w:t>https://en.wikipedia.org/wiki/List_of_Bluetooth_profiles</w:t>
+        </w:r>
+      </w:hyperlink>
+      <w:r>
+        <w:t xml:space="preserve"> </w:t>
       </w:r>
     </w:p>
     <w:p>
-      <w:pPr>
-        <w:pStyle w:val="TOC2"/>
-        <w:rPr>
-          <w:rFonts w:asciiTheme="minorHAnsi" w:eastAsiaTheme="minorEastAsia" w:hAnsiTheme="minorHAnsi"/>
-          <w:smallCaps w:val="0"/>
-          <w:noProof/>
-          <w:sz w:val="24"/>
-          <w:szCs w:val="24"/>
-        </w:rPr>
-      </w:pPr>
-      <w:r>
-        <w:rPr>
-          <w:noProof/>
-        </w:rPr>
-        <w:t>5.6.1 HID</w:t>
-      </w:r>
-      <w:r>
-        <w:rPr>
-          <w:noProof/>
-        </w:rPr>
-        <w:tab/>
-      </w:r>
-      <w:r>
-        <w:rPr>
-          <w:noProof/>
-        </w:rPr>
-        <w:fldChar w:fldCharType="begin"/>
-      </w:r>
-      <w:r>
-        <w:rPr>
-          <w:noProof/>
-        </w:rPr>
-        <w:instrText xml:space="preserve"> PAGEREF _Toc515776945 \h </w:instrText>
-      </w:r>
-      <w:r>
-        <w:rPr>
-          <w:noProof/>
-        </w:rPr>
-      </w:r>
-      <w:r>
-        <w:rPr>
-          <w:noProof/>
-        </w:rPr>
-        <w:fldChar w:fldCharType="separate"/>
-      </w:r>
-      <w:r>
-        <w:rPr>
-          <w:noProof/>
-        </w:rPr>
-        <w:t>3</w:t>
-      </w:r>
-      <w:r>
-        <w:rPr>
-          <w:noProof/>
-        </w:rPr>
-        <w:fldChar w:fldCharType="end"/>
+      <w:r>
+        <w:t>Some of the more commonly used profiles are:</w:t>
       </w:r>
     </w:p>
     <w:p>
       <w:pPr>
-        <w:pStyle w:val="TOC2"/>
-        <w:rPr>
-          <w:rFonts w:asciiTheme="minorHAnsi" w:eastAsiaTheme="minorEastAsia" w:hAnsiTheme="minorHAnsi"/>
-          <w:smallCaps w:val="0"/>
-          <w:noProof/>
-          <w:sz w:val="24"/>
-          <w:szCs w:val="24"/>
-        </w:rPr>
-      </w:pPr>
-      <w:r>
-        <w:rPr>
-          <w:noProof/>
-        </w:rPr>
-        <w:t>5.6.2 OBEX</w:t>
-      </w:r>
-      <w:r>
-        <w:rPr>
-          <w:noProof/>
-        </w:rPr>
-        <w:tab/>
-      </w:r>
-      <w:r>
-        <w:rPr>
-          <w:noProof/>
-        </w:rPr>
-        <w:fldChar w:fldCharType="begin"/>
-      </w:r>
-      <w:r>
-        <w:rPr>
-          <w:noProof/>
-        </w:rPr>
-        <w:instrText xml:space="preserve"> PAGEREF _Toc515776946 \h </w:instrText>
-      </w:r>
-      <w:r>
-        <w:rPr>
-          <w:noProof/>
-        </w:rPr>
-      </w:r>
-      <w:r>
-        <w:rPr>
-          <w:noProof/>
-        </w:rPr>
-        <w:fldChar w:fldCharType="separate"/>
-      </w:r>
-      <w:r>
-        <w:rPr>
-          <w:noProof/>
-        </w:rPr>
-        <w:t>3</w:t>
-      </w:r>
-      <w:r>
-        <w:rPr>
-          <w:noProof/>
-        </w:rPr>
-        <w:fldChar w:fldCharType="end"/>
-      </w:r>
+        <w:pStyle w:val="Heading2"/>
+      </w:pPr>
+      <w:bookmarkStart w:id="5" w:name="_Toc505866757"/>
+      <w:bookmarkStart w:id="6" w:name="_Toc516496961"/>
+      <w:r>
+        <w:t>Advanced Audio Distribution Profile (A2DP)</w:t>
+      </w:r>
+      <w:bookmarkEnd w:id="5"/>
+      <w:bookmarkEnd w:id="6"/>
     </w:p>
     <w:p>
-      <w:pPr>
-        <w:pStyle w:val="TOC2"/>
-        <w:rPr>
-          <w:rFonts w:asciiTheme="minorHAnsi" w:eastAsiaTheme="minorEastAsia" w:hAnsiTheme="minorHAnsi"/>
-          <w:smallCaps w:val="0"/>
-          <w:noProof/>
-          <w:sz w:val="24"/>
-          <w:szCs w:val="24"/>
-        </w:rPr>
-      </w:pPr>
-      <w:r>
-        <w:rPr>
-          <w:noProof/>
-        </w:rPr>
-        <w:t>5.6.3 PAN, FTP, Image Exchange</w:t>
-      </w:r>
-      <w:r>
-        <w:rPr>
-          <w:noProof/>
-        </w:rPr>
-        <w:tab/>
-      </w:r>
-      <w:r>
-        <w:rPr>
-          <w:noProof/>
-        </w:rPr>
-        <w:fldChar w:fldCharType="begin"/>
-      </w:r>
-      <w:r>
-        <w:rPr>
-          <w:noProof/>
-        </w:rPr>
-        <w:instrText xml:space="preserve"> PAGEREF _Toc515776947 \h </w:instrText>
-      </w:r>
-      <w:r>
-        <w:rPr>
-          <w:noProof/>
-        </w:rPr>
-      </w:r>
-      <w:r>
-        <w:rPr>
-          <w:noProof/>
-        </w:rPr>
-        <w:fldChar w:fldCharType="separate"/>
-      </w:r>
-      <w:r>
-        <w:rPr>
-          <w:noProof/>
-        </w:rPr>
-        <w:t>3</w:t>
-      </w:r>
-      <w:r>
-        <w:rPr>
-          <w:noProof/>
-        </w:rPr>
-        <w:fldChar w:fldCharType="end"/>
+      <w:r>
+        <w:t>The A2DP profile is used for streaming multi-media audio. It is used, for example, when streaming audio from a mobile phone to a wireless headset or a car sound system. This profile is often used in conjunction with AVRCP, HSP, or HFP as described below.</w:t>
       </w:r>
     </w:p>
     <w:p>
-      <w:pPr>
-        <w:pStyle w:val="TOC2"/>
-        <w:rPr>
-          <w:rFonts w:asciiTheme="minorHAnsi" w:eastAsiaTheme="minorEastAsia" w:hAnsiTheme="minorHAnsi"/>
-          <w:smallCaps w:val="0"/>
-          <w:noProof/>
-          <w:sz w:val="24"/>
-          <w:szCs w:val="24"/>
-        </w:rPr>
-      </w:pPr>
-      <w:r>
-        <w:rPr>
-          <w:noProof/>
-        </w:rPr>
-        <w:t>5.6.4 IP</w:t>
-      </w:r>
-      <w:r>
-        <w:rPr>
-          <w:noProof/>
-        </w:rPr>
-        <w:tab/>
-      </w:r>
-      <w:r>
-        <w:rPr>
-          <w:noProof/>
-        </w:rPr>
-        <w:fldChar w:fldCharType="begin"/>
-      </w:r>
-      <w:r>
-        <w:rPr>
-          <w:noProof/>
-        </w:rPr>
-        <w:instrText xml:space="preserve"> PAGEREF _Toc515776948 \h </w:instrText>
-      </w:r>
-      <w:r>
-        <w:rPr>
-          <w:noProof/>
-        </w:rPr>
-      </w:r>
-      <w:r>
-        <w:rPr>
-          <w:noProof/>
-        </w:rPr>
-        <w:fldChar w:fldCharType="separate"/>
-      </w:r>
-      <w:r>
-        <w:rPr>
-          <w:noProof/>
-        </w:rPr>
-        <w:t>3</w:t>
-      </w:r>
-      <w:r>
-        <w:rPr>
-          <w:noProof/>
-        </w:rPr>
-        <w:fldChar w:fldCharType="end"/>
+      <w:r>
+        <w:t xml:space="preserve">The A2DP profile is designed for a unidirectional audio stream of up to 2 channel </w:t>
+      </w:r>
+      <w:proofErr w:type="gramStart"/>
+      <w:r>
+        <w:t>stereo</w:t>
+      </w:r>
+      <w:proofErr w:type="gramEnd"/>
+      <w:r>
+        <w:t>. There may be more than one A2DP profile on a single device.</w:t>
       </w:r>
     </w:p>
     <w:p>
       <w:pPr>
-        <w:pStyle w:val="TOC2"/>
-        <w:rPr>
-          <w:rFonts w:asciiTheme="minorHAnsi" w:eastAsiaTheme="minorEastAsia" w:hAnsiTheme="minorHAnsi"/>
-          <w:smallCaps w:val="0"/>
-          <w:noProof/>
-          <w:sz w:val="24"/>
-          <w:szCs w:val="24"/>
-        </w:rPr>
-      </w:pPr>
-      <w:r>
-        <w:rPr>
-          <w:noProof/>
-        </w:rPr>
-        <w:t>5.6.5 Device Information</w:t>
-      </w:r>
-      <w:r>
-        <w:rPr>
-          <w:noProof/>
-        </w:rPr>
-        <w:tab/>
-      </w:r>
-      <w:r>
-        <w:rPr>
-          <w:noProof/>
-        </w:rPr>
-        <w:fldChar w:fldCharType="begin"/>
-      </w:r>
-      <w:r>
-        <w:rPr>
-          <w:noProof/>
-        </w:rPr>
-        <w:instrText xml:space="preserve"> PAGEREF _Toc515776949 \h </w:instrText>
-      </w:r>
-      <w:r>
-        <w:rPr>
-          <w:noProof/>
-        </w:rPr>
-      </w:r>
-      <w:r>
-        <w:rPr>
-          <w:noProof/>
-        </w:rPr>
-        <w:fldChar w:fldCharType="separate"/>
-      </w:r>
-      <w:r>
-        <w:rPr>
-          <w:noProof/>
-        </w:rPr>
-        <w:t>3</w:t>
-      </w:r>
-      <w:r>
-        <w:rPr>
-          <w:noProof/>
-        </w:rPr>
-        <w:fldChar w:fldCharType="end"/>
-      </w:r>
+        <w:pStyle w:val="Heading2"/>
+      </w:pPr>
+      <w:bookmarkStart w:id="7" w:name="_Toc505866758"/>
+      <w:bookmarkStart w:id="8" w:name="_Toc516496962"/>
+      <w:r>
+        <w:t>Audio/Video Remote Control Profile (AVRCP)</w:t>
+      </w:r>
+      <w:bookmarkEnd w:id="7"/>
+      <w:bookmarkEnd w:id="8"/>
     </w:p>
     <w:p>
-      <w:pPr>
-        <w:pStyle w:val="TOC2"/>
-        <w:rPr>
-          <w:rFonts w:asciiTheme="minorHAnsi" w:eastAsiaTheme="minorEastAsia" w:hAnsiTheme="minorHAnsi"/>
-          <w:smallCaps w:val="0"/>
-          <w:noProof/>
-          <w:sz w:val="24"/>
-          <w:szCs w:val="24"/>
-        </w:rPr>
-      </w:pPr>
-      <w:r>
-        <w:rPr>
-          <w:noProof/>
-        </w:rPr>
-        <w:t>5.6.6 Health</w:t>
-      </w:r>
-      <w:r>
-        <w:rPr>
-          <w:noProof/>
-        </w:rPr>
-        <w:tab/>
-      </w:r>
-      <w:r>
-        <w:rPr>
-          <w:noProof/>
-        </w:rPr>
-        <w:fldChar w:fldCharType="begin"/>
-      </w:r>
-      <w:r>
-        <w:rPr>
-          <w:noProof/>
-        </w:rPr>
-        <w:instrText xml:space="preserve"> PAGEREF _Toc515776950 \h </w:instrText>
-      </w:r>
-      <w:r>
-        <w:rPr>
-          <w:noProof/>
-        </w:rPr>
-      </w:r>
-      <w:r>
-        <w:rPr>
-          <w:noProof/>
-        </w:rPr>
-        <w:fldChar w:fldCharType="separate"/>
-      </w:r>
-      <w:r>
-        <w:rPr>
-          <w:noProof/>
-        </w:rPr>
-        <w:t>3</w:t>
-      </w:r>
-      <w:r>
-        <w:rPr>
-          <w:noProof/>
-        </w:rPr>
-        <w:fldChar w:fldCharType="end"/>
+      <w:r>
+        <w:t>The AVRCP profile is designed to provide a standard remote-control interface for devices such as televisions, stereo equipment, in-car navigation systems, etc.</w:t>
       </w:r>
     </w:p>
     <w:p>
-      <w:pPr>
-        <w:pStyle w:val="TOC2"/>
-        <w:rPr>
-          <w:rFonts w:asciiTheme="minorHAnsi" w:eastAsiaTheme="minorEastAsia" w:hAnsiTheme="minorHAnsi"/>
-          <w:smallCaps w:val="0"/>
-          <w:noProof/>
-          <w:sz w:val="24"/>
-          <w:szCs w:val="24"/>
-        </w:rPr>
-      </w:pPr>
-      <w:r>
-        <w:rPr>
-          <w:noProof/>
-        </w:rPr>
-        <w:t>5.6.7 Audio</w:t>
-      </w:r>
-      <w:r>
-        <w:rPr>
-          <w:noProof/>
-        </w:rPr>
-        <w:tab/>
-      </w:r>
-      <w:r>
-        <w:rPr>
-          <w:noProof/>
-        </w:rPr>
-        <w:fldChar w:fldCharType="begin"/>
-      </w:r>
-      <w:r>
-        <w:rPr>
-          <w:noProof/>
-        </w:rPr>
-        <w:instrText xml:space="preserve"> PAGEREF _Toc515776951 \h </w:instrText>
-      </w:r>
-      <w:r>
-        <w:rPr>
-          <w:noProof/>
-        </w:rPr>
-      </w:r>
-      <w:r>
-        <w:rPr>
-          <w:noProof/>
-        </w:rPr>
-        <w:fldChar w:fldCharType="separate"/>
-      </w:r>
-      <w:r>
-        <w:rPr>
-          <w:noProof/>
-        </w:rPr>
-        <w:t>3</w:t>
-      </w:r>
-      <w:r>
-        <w:rPr>
-          <w:noProof/>
-        </w:rPr>
-        <w:fldChar w:fldCharType="end"/>
-      </w:r>
+      <w:r>
+        <w:t>There are several versions available depending on the functionality required, each of which is a superset of the previous version.</w:t>
+      </w:r>
+    </w:p>
+    <w:tbl>
+      <w:tblPr>
+        <w:tblStyle w:val="TableGrid"/>
+        <w:tblW w:w="0" w:type="auto"/>
+        <w:jc w:val="center"/>
+        <w:tblLook w:val="04A0" w:firstRow="1" w:lastRow="0" w:firstColumn="1" w:lastColumn="0" w:noHBand="0" w:noVBand="1"/>
+      </w:tblPr>
+      <w:tblGrid>
+        <w:gridCol w:w="957"/>
+        <w:gridCol w:w="8238"/>
+      </w:tblGrid>
+      <w:tr>
+        <w:trPr>
+          <w:jc w:val="center"/>
+        </w:trPr>
+        <w:tc>
+          <w:tcPr>
+            <w:tcW w:w="933" w:type="dxa"/>
+            <w:shd w:val="clear" w:color="auto" w:fill="BFBFBF" w:themeFill="background1" w:themeFillShade="BF"/>
+          </w:tcPr>
+          <w:p>
+            <w:r>
+              <w:lastRenderedPageBreak/>
+              <w:t>Version</w:t>
+            </w:r>
+          </w:p>
+        </w:tc>
+        <w:tc>
+          <w:tcPr>
+            <w:tcW w:w="8238" w:type="dxa"/>
+            <w:shd w:val="clear" w:color="auto" w:fill="BFBFBF" w:themeFill="background1" w:themeFillShade="BF"/>
+          </w:tcPr>
+          <w:p>
+            <w:r>
+              <w:t>Functionality</w:t>
+            </w:r>
+          </w:p>
+        </w:tc>
+      </w:tr>
+      <w:tr>
+        <w:trPr>
+          <w:jc w:val="center"/>
+        </w:trPr>
+        <w:tc>
+          <w:tcPr>
+            <w:tcW w:w="933" w:type="dxa"/>
+          </w:tcPr>
+          <w:p>
+            <w:r>
+              <w:t>1.0</w:t>
+            </w:r>
+          </w:p>
+        </w:tc>
+        <w:tc>
+          <w:tcPr>
+            <w:tcW w:w="8238" w:type="dxa"/>
+          </w:tcPr>
+          <w:p>
+            <w:r>
+              <w:t xml:space="preserve">Basic remote (play, pause, stop, </w:t>
+            </w:r>
+            <w:proofErr w:type="spellStart"/>
+            <w:r>
+              <w:t>etc</w:t>
+            </w:r>
+            <w:proofErr w:type="spellEnd"/>
+            <w:r>
+              <w:t>).</w:t>
+            </w:r>
+          </w:p>
+        </w:tc>
+      </w:tr>
+      <w:tr>
+        <w:trPr>
+          <w:jc w:val="center"/>
+        </w:trPr>
+        <w:tc>
+          <w:tcPr>
+            <w:tcW w:w="933" w:type="dxa"/>
+          </w:tcPr>
+          <w:p>
+            <w:r>
+              <w:t>1.3</w:t>
+            </w:r>
+          </w:p>
+        </w:tc>
+        <w:tc>
+          <w:tcPr>
+            <w:tcW w:w="8238" w:type="dxa"/>
+          </w:tcPr>
+          <w:p>
+            <w:r>
+              <w:t>1.0 plus metadata (such as artist, track name, etc.) and player state (such as playing, stopped, etc.)</w:t>
+            </w:r>
+          </w:p>
+        </w:tc>
+      </w:tr>
+      <w:tr>
+        <w:trPr>
+          <w:jc w:val="center"/>
+        </w:trPr>
+        <w:tc>
+          <w:tcPr>
+            <w:tcW w:w="933" w:type="dxa"/>
+          </w:tcPr>
+          <w:p>
+            <w:r>
+              <w:t>1.4</w:t>
+            </w:r>
+          </w:p>
+        </w:tc>
+        <w:tc>
+          <w:tcPr>
+            <w:tcW w:w="8238" w:type="dxa"/>
+          </w:tcPr>
+          <w:p>
+            <w:r>
+              <w:t>1.3 plus multiple media player browsing including a "Now Playing" list and search capabilities. Also has support for absolute volume.</w:t>
+            </w:r>
+          </w:p>
+        </w:tc>
+      </w:tr>
+      <w:tr>
+        <w:trPr>
+          <w:jc w:val="center"/>
+        </w:trPr>
+        <w:tc>
+          <w:tcPr>
+            <w:tcW w:w="933" w:type="dxa"/>
+          </w:tcPr>
+          <w:p>
+            <w:r>
+              <w:t>1.5</w:t>
+            </w:r>
+          </w:p>
+        </w:tc>
+        <w:tc>
+          <w:tcPr>
+            <w:tcW w:w="8238" w:type="dxa"/>
+          </w:tcPr>
+          <w:p>
+            <w:r>
+              <w:t>1.4 plus corrections/clarifications to absolute volume control</w:t>
+            </w:r>
+          </w:p>
+        </w:tc>
+      </w:tr>
+      <w:tr>
+        <w:trPr>
+          <w:jc w:val="center"/>
+        </w:trPr>
+        <w:tc>
+          <w:tcPr>
+            <w:tcW w:w="933" w:type="dxa"/>
+          </w:tcPr>
+          <w:p>
+            <w:r>
+              <w:t>1.6</w:t>
+            </w:r>
+          </w:p>
+        </w:tc>
+        <w:tc>
+          <w:tcPr>
+            <w:tcW w:w="8238" w:type="dxa"/>
+          </w:tcPr>
+          <w:p>
+            <w:r>
+              <w:t>1.5 plus browsing and track information. Support for sending cover art through BIP/OBEX (Basic Imaging Profile and Object Exchange Profile)</w:t>
+            </w:r>
+          </w:p>
+        </w:tc>
+      </w:tr>
+    </w:tbl>
+    <w:p/>
+    <w:p>
+      <w:pPr>
+        <w:pStyle w:val="Heading2"/>
+      </w:pPr>
+      <w:bookmarkStart w:id="9" w:name="_Toc505866759"/>
+      <w:bookmarkStart w:id="10" w:name="_Toc516496963"/>
+      <w:r>
+        <w:t>Headset Profile (HSP)</w:t>
+      </w:r>
+      <w:bookmarkEnd w:id="9"/>
+      <w:bookmarkEnd w:id="10"/>
     </w:p>
     <w:p>
       <w:r>
-        <w:fldChar w:fldCharType="end"/>
+        <w:t xml:space="preserve">The HSP provides support for headsets including two-way 64 </w:t>
+      </w:r>
+      <w:proofErr w:type="spellStart"/>
+      <w:r>
+        <w:t>kbit</w:t>
+      </w:r>
+      <w:proofErr w:type="spellEnd"/>
+      <w:r>
+        <w:t>/sec audio and minimal controls for ringing, answer a call, hang up and adjust the volume.</w:t>
       </w:r>
     </w:p>
     <w:p>
-      <w:pPr>
-        <w:pStyle w:val="Heading1"/>
-      </w:pPr>
-      <w:bookmarkStart w:id="1" w:name="_Toc516240162"/>
-      <w:r>
-        <w:lastRenderedPageBreak/>
-        <w:t>Profiles</w:t>
-      </w:r>
-      <w:bookmarkEnd w:id="1"/>
+      <w:r>
+        <w:t>In a typical headset, A2DP will be used when listening to music since it provides the best quality stereo connection, but HSP will be used when making a phone call since it allows two-way communication.</w:t>
+      </w:r>
     </w:p>
     <w:p>
       <w:pPr>
         <w:pStyle w:val="Heading2"/>
       </w:pPr>
-      <w:bookmarkStart w:id="2" w:name="_Toc516240163"/>
-      <w:r>
-        <w:t>HID</w:t>
+      <w:bookmarkStart w:id="11" w:name="_Toc505866760"/>
+      <w:bookmarkStart w:id="12" w:name="_Toc516496964"/>
+      <w:r>
+        <w:t>Hands-Free Profile (HFP)</w:t>
+      </w:r>
+      <w:bookmarkEnd w:id="11"/>
+      <w:bookmarkEnd w:id="12"/>
+    </w:p>
+    <w:p>
+      <w:r>
+        <w:t>The HFP is commonly used to allow car hands-free kits to communicate with mobile phones. It provides relatively low-quality monaural audio to allow the user to control some features of their phone such as making calls, playing music, etc. It is often used with other profiles such as A2DP to provide high quality audio streaming.</w:t>
+      </w:r>
+    </w:p>
+    <w:p>
+      <w:pPr>
+        <w:pStyle w:val="Heading2"/>
+      </w:pPr>
+      <w:bookmarkStart w:id="13" w:name="_Toc505866761"/>
+      <w:bookmarkStart w:id="14" w:name="_Toc516496965"/>
+      <w:r>
+        <w:t>Human Interface Device Profile (HID)</w:t>
+      </w:r>
+      <w:bookmarkEnd w:id="13"/>
+      <w:bookmarkEnd w:id="14"/>
+    </w:p>
+    <w:p>
+      <w:r>
+        <w:t>The HID is used for devices such as mice, keyboards, and joysticks.</w:t>
       </w:r>
       <w:bookmarkEnd w:id="2"/>
     </w:p>
@@ -1453,11 +1113,13 @@
       <w:pPr>
         <w:pStyle w:val="Heading2"/>
       </w:pPr>
-      <w:bookmarkStart w:id="3" w:name="_Toc516240164"/>
+      <w:bookmarkStart w:id="15" w:name="_Toc516240164"/>
+      <w:bookmarkStart w:id="16" w:name="_Toc516496966"/>
       <w:r>
         <w:t>OBEX</w:t>
       </w:r>
-      <w:bookmarkEnd w:id="3"/>
+      <w:bookmarkEnd w:id="15"/>
+      <w:bookmarkEnd w:id="16"/>
       <w:r>
         <w:t xml:space="preserve"> </w:t>
       </w:r>
@@ -1466,319 +1128,53 @@
       <w:pPr>
         <w:pStyle w:val="Heading2"/>
       </w:pPr>
-      <w:bookmarkStart w:id="4" w:name="_Toc516240165"/>
+      <w:bookmarkStart w:id="17" w:name="_Toc516240165"/>
+      <w:bookmarkStart w:id="18" w:name="_Toc516496967"/>
       <w:r>
         <w:t>PAN, FTP, Image Exchange</w:t>
       </w:r>
-      <w:bookmarkEnd w:id="4"/>
+      <w:bookmarkEnd w:id="17"/>
+      <w:bookmarkEnd w:id="18"/>
     </w:p>
     <w:p>
       <w:pPr>
         <w:pStyle w:val="Heading2"/>
       </w:pPr>
-      <w:bookmarkStart w:id="5" w:name="_Toc516240166"/>
+      <w:bookmarkStart w:id="19" w:name="_Toc516240166"/>
+      <w:bookmarkStart w:id="20" w:name="_Toc516496968"/>
       <w:r>
         <w:t>IP</w:t>
       </w:r>
-      <w:bookmarkEnd w:id="5"/>
+      <w:bookmarkEnd w:id="19"/>
+      <w:bookmarkEnd w:id="20"/>
     </w:p>
     <w:p>
       <w:pPr>
         <w:pStyle w:val="Heading2"/>
       </w:pPr>
-      <w:bookmarkStart w:id="6" w:name="_Toc516240167"/>
+      <w:bookmarkStart w:id="21" w:name="_Toc516240167"/>
+      <w:bookmarkStart w:id="22" w:name="_Toc516496969"/>
       <w:r>
         <w:t>Device Information</w:t>
       </w:r>
-      <w:bookmarkEnd w:id="6"/>
+      <w:bookmarkEnd w:id="21"/>
+      <w:bookmarkEnd w:id="22"/>
     </w:p>
     <w:p>
       <w:pPr>
         <w:pStyle w:val="Heading2"/>
       </w:pPr>
-      <w:bookmarkStart w:id="7" w:name="_Toc516240168"/>
+      <w:bookmarkStart w:id="23" w:name="_Toc516240168"/>
+      <w:bookmarkStart w:id="24" w:name="_Toc516496970"/>
       <w:r>
         <w:t>Health</w:t>
       </w:r>
-      <w:bookmarkEnd w:id="7"/>
-    </w:p>
-    <w:p>
-      <w:pPr>
-        <w:pStyle w:val="Heading2"/>
-      </w:pPr>
-      <w:bookmarkStart w:id="8" w:name="_Toc516240169"/>
-      <w:r>
-        <w:t>Audio</w:t>
-      </w:r>
-      <w:bookmarkEnd w:id="8"/>
-    </w:p>
-    <w:p>
-      <w:pPr>
-        <w:pStyle w:val="Heading3"/>
-      </w:pPr>
-      <w:r>
-        <w:t>A2DP</w:t>
-      </w:r>
-    </w:p>
-    <w:p>
-      <w:pPr>
-        <w:pStyle w:val="Heading3"/>
-      </w:pPr>
-      <w:r>
-        <w:t>ACSB</w:t>
-      </w:r>
-    </w:p>
-    <w:p>
-      <w:pPr>
-        <w:pStyle w:val="Heading3"/>
-      </w:pPr>
-      <w:r>
-        <w:t>AVDTP</w:t>
-      </w:r>
-    </w:p>
-    <w:p>
-      <w:pPr>
-        <w:pStyle w:val="Heading3"/>
-      </w:pPr>
-      <w:r>
-        <w:t>AVRCP</w:t>
-      </w:r>
-    </w:p>
-    <w:p>
-      <w:pPr>
-        <w:pStyle w:val="Heading3"/>
-      </w:pPr>
-      <w:r>
-        <w:t>HFP</w:t>
-      </w:r>
-    </w:p>
-    <w:p>
-      <w:pPr>
-        <w:pStyle w:val="Heading1"/>
-      </w:pPr>
-      <w:bookmarkStart w:id="9" w:name="_Toc516240161"/>
-      <w:r>
-        <w:t>NVRAM</w:t>
-      </w:r>
-      <w:bookmarkEnd w:id="9"/>
-    </w:p>
-    <w:p>
-      <w:pPr>
-        <w:pStyle w:val="Heading1"/>
-      </w:pPr>
-      <w:r>
-        <w:t>Connection Modes</w:t>
-      </w:r>
-    </w:p>
-    <w:p>
-      <w:r>
-        <w:t xml:space="preserve">In addition to the Active connection mode, there are three other modes, Sniff, Hold, and Park that a Slave can enter </w:t>
-      </w:r>
-      <w:proofErr w:type="gramStart"/>
-      <w:r>
-        <w:t>in order to</w:t>
-      </w:r>
-      <w:proofErr w:type="gramEnd"/>
-      <w:r>
-        <w:t xml:space="preserve"> save power.</w:t>
-      </w:r>
-    </w:p>
-    <w:p>
-      <w:pPr>
-        <w:pStyle w:val="Heading2"/>
-      </w:pPr>
-      <w:bookmarkStart w:id="10" w:name="_Toc516240151"/>
-      <w:r>
-        <w:t>Sniff</w:t>
-      </w:r>
-      <w:bookmarkEnd w:id="10"/>
-    </w:p>
-    <w:p>
-      <w:r>
-        <w:t xml:space="preserve">In the Sniff state, a slave still listens but it does so at a reduced rate. This is applicable to ACL links but not to SCO or </w:t>
-      </w:r>
-      <w:proofErr w:type="spellStart"/>
-      <w:r>
-        <w:t>eSCO</w:t>
-      </w:r>
-      <w:proofErr w:type="spellEnd"/>
-      <w:r>
-        <w:t xml:space="preserve"> links due to the time-sensitive nature of data on those links. While not listening, a slave in Sniff may engage in activity on another </w:t>
-      </w:r>
-      <w:proofErr w:type="spellStart"/>
-      <w:r>
-        <w:t>piconet</w:t>
-      </w:r>
-      <w:proofErr w:type="spellEnd"/>
-      <w:r>
-        <w:t xml:space="preserve"> or it may enter a reduced power mode.</w:t>
-      </w:r>
-    </w:p>
-    <w:p/>
-    <w:p>
-      <w:r>
-        <w:t xml:space="preserve">Sniff mode is not a general device mode, but applies to the default ACL logical transports. When in this </w:t>
-      </w:r>
-      <w:proofErr w:type="gramStart"/>
-      <w:r>
-        <w:t>mode</w:t>
-      </w:r>
-      <w:proofErr w:type="gramEnd"/>
-      <w:r>
-        <w:t xml:space="preserve"> the availability of these logical transports is modified by defining a duty cycle consisting of periods of presence and absence. Devices that have their default ACL logical transports in sniff mode may use the absent periods to engage in activity on another physical </w:t>
-      </w:r>
-      <w:r>
-        <w:lastRenderedPageBreak/>
-        <w:t xml:space="preserve">channel, or to enter reduced power mode. Sniff mode only affects the default ACL logical transports (i.e. their shared ACL logical transport), and does not apply to any additional SCO or </w:t>
-      </w:r>
-      <w:proofErr w:type="spellStart"/>
-      <w:r>
-        <w:t>eSCO</w:t>
-      </w:r>
-      <w:proofErr w:type="spellEnd"/>
-      <w:r>
-        <w:t xml:space="preserve"> logical transports that may be active. The periods of presence and absence of the physical link on the </w:t>
-      </w:r>
-      <w:proofErr w:type="spellStart"/>
-      <w:r>
-        <w:t>piconet</w:t>
-      </w:r>
-      <w:proofErr w:type="spellEnd"/>
-      <w:r>
-        <w:t xml:space="preserve"> physical channel is derived as a union of all logical transports that are built on the physical link.</w:t>
-      </w:r>
-    </w:p>
-    <w:p>
-      <w:r>
-        <w:t xml:space="preserve">Sniff </w:t>
-      </w:r>
-      <w:proofErr w:type="spellStart"/>
-      <w:r>
-        <w:t>subrating</w:t>
-      </w:r>
-      <w:proofErr w:type="spellEnd"/>
-      <w:r>
-        <w:t xml:space="preserve"> provides a mechanism for further reducing the active duty cycle, thereby enhancing the power-saving capability of sniff mode. Sniff </w:t>
-      </w:r>
-      <w:proofErr w:type="spellStart"/>
-      <w:r>
-        <w:t>subrating</w:t>
-      </w:r>
-      <w:proofErr w:type="spellEnd"/>
-      <w:r>
-        <w:t xml:space="preserve"> allows a Host to create a guaranteed access-like connection by specifying maximum transmit and receive latencies. This allows the basebands to optimize the low power performance without having to exit and re-enter sniff mode using Link Manager commands.</w:t>
-      </w:r>
-    </w:p>
-    <w:p>
-      <w:r>
-        <w:t xml:space="preserve">Note that broadcast logical transports have no defined expectations for presence or absence. A master device should aim to schedule broadcasts to coincide with periods of physical link presence within the </w:t>
-      </w:r>
-      <w:proofErr w:type="spellStart"/>
-      <w:r>
-        <w:t>piconet</w:t>
-      </w:r>
-      <w:proofErr w:type="spellEnd"/>
-      <w:r>
-        <w:t xml:space="preserve"> physical channel, but this is not always possible or practical. Repetition of broadcasts is defined to improve the possibilities for reaching multiple slaves without overlapping presence periods. However, broadcast logical transports cannot </w:t>
-      </w:r>
-      <w:proofErr w:type="gramStart"/>
-      <w:r>
-        <w:t>be considered to be</w:t>
-      </w:r>
-      <w:proofErr w:type="gramEnd"/>
-      <w:r>
-        <w:t xml:space="preserve"> reliable.</w:t>
-      </w:r>
-    </w:p>
-    <w:p>
-      <w:pPr>
-        <w:pStyle w:val="Heading2"/>
-      </w:pPr>
-      <w:bookmarkStart w:id="11" w:name="_Toc516240152"/>
-      <w:r>
-        <w:t>Hold</w:t>
-      </w:r>
-      <w:bookmarkEnd w:id="11"/>
-    </w:p>
-    <w:p>
-      <w:r>
-        <w:t xml:space="preserve">In the Hold state, capacity is made available for other tasks such as scanning, paging, inquiry, or engaging with another </w:t>
-      </w:r>
-      <w:proofErr w:type="spellStart"/>
-      <w:r>
-        <w:t>piconet</w:t>
-      </w:r>
-      <w:proofErr w:type="spellEnd"/>
-      <w:r>
-        <w:t xml:space="preserve">. The slave device can also enter a low power mode during Hold. ACL links do not support Hold mode but already established SCO or </w:t>
-      </w:r>
-      <w:proofErr w:type="spellStart"/>
-      <w:r>
-        <w:t>eSCO</w:t>
-      </w:r>
-      <w:proofErr w:type="spellEnd"/>
-      <w:r>
-        <w:t xml:space="preserve"> links do.</w:t>
-      </w:r>
-    </w:p>
-    <w:p>
-      <w:r>
-        <w:t>Prior to entering Hold, the master and slave agree on the length of time that the slave will remain in Hold mode.</w:t>
-      </w:r>
-    </w:p>
-    <w:p/>
-    <w:p>
-      <w:r>
-        <w:t xml:space="preserve">Hold mode is not a general device mode, but applies to unreserved slots on the physical link. When in this mode, the physical link is only active during slots that are reserved for the operation of the synchronous link types SCO and </w:t>
-      </w:r>
-      <w:proofErr w:type="spellStart"/>
-      <w:r>
-        <w:t>eSCO</w:t>
-      </w:r>
-      <w:proofErr w:type="spellEnd"/>
-      <w:r>
-        <w:t>. All asynchronous links are inactive. Hold modes operate once for each invocation and are then exited when complete, returning to the previous mode.</w:t>
-      </w:r>
-    </w:p>
-    <w:p>
-      <w:pPr>
-        <w:pStyle w:val="Heading2"/>
-      </w:pPr>
-      <w:bookmarkStart w:id="12" w:name="_Toc516240153"/>
-      <w:r>
-        <w:t>Park</w:t>
-      </w:r>
-      <w:bookmarkEnd w:id="12"/>
-    </w:p>
-    <w:p>
-      <w:r>
-        <w:t xml:space="preserve">In the Park state, the slave does not participate on the </w:t>
-      </w:r>
-      <w:proofErr w:type="spellStart"/>
-      <w:r>
-        <w:t>piconet</w:t>
-      </w:r>
-      <w:proofErr w:type="spellEnd"/>
-      <w:r>
-        <w:t xml:space="preserve"> channel but remains synchronized to the channel.</w:t>
-      </w:r>
-    </w:p>
-    <w:p/>
-    <w:p>
-      <w:r>
-        <w:t>Exercises</w:t>
-      </w:r>
-    </w:p>
-    <w:p>
-      <w:r>
-        <w:t>HID</w:t>
-      </w:r>
-      <w:bookmarkStart w:id="13" w:name="_GoBack"/>
-      <w:bookmarkEnd w:id="13"/>
+      <w:bookmarkEnd w:id="23"/>
+      <w:bookmarkEnd w:id="24"/>
     </w:p>
     <w:sectPr>
-      <w:headerReference w:type="default" r:id="rId8"/>
-      <w:footerReference w:type="default" r:id="rId9"/>
+      <w:headerReference w:type="default" r:id="rId9"/>
+      <w:footerReference w:type="default" r:id="rId10"/>
       <w:pgSz w:w="12240" w:h="15840"/>
       <w:pgMar w:top="1440" w:right="1440" w:bottom="1440" w:left="1440" w:header="720" w:footer="720" w:gutter="0"/>
       <w:cols w:space="720"/>
@@ -1871,27 +1267,14 @@
             <w:r>
               <w:t xml:space="preserve"> of </w:t>
             </w:r>
-            <w:r>
-              <w:fldChar w:fldCharType="begin"/>
-            </w:r>
-            <w:r>
-              <w:instrText xml:space="preserve"> NUMPAGES  </w:instrText>
-            </w:r>
-            <w:r>
-              <w:fldChar w:fldCharType="separate"/>
-            </w:r>
-            <w:r>
-              <w:rPr>
-                <w:noProof/>
-              </w:rPr>
-              <w:t>3</w:t>
-            </w:r>
-            <w:r>
-              <w:rPr>
-                <w:noProof/>
-              </w:rPr>
-              <w:fldChar w:fldCharType="end"/>
-            </w:r>
+            <w:fldSimple w:instr=" NUMPAGES  ">
+              <w:r>
+                <w:rPr>
+                  <w:noProof/>
+                </w:rPr>
+                <w:t>2</w:t>
+              </w:r>
+            </w:fldSimple>
           </w:p>
         </w:sdtContent>
       </w:sdt>
@@ -6749,7 +6132,7 @@
   <w:style w:type="paragraph" w:default="1" w:styleId="Normal">
     <w:name w:val="Normal"/>
     <w:qFormat/>
-    <w:rsid w:val="004A1BCA"/>
+    <w:rsid w:val="000F424B"/>
     <w:pPr>
       <w:spacing w:line="240" w:lineRule="auto"/>
     </w:pPr>
@@ -6878,7 +6261,7 @@
     <w:uiPriority w:val="1"/>
     <w:semiHidden/>
     <w:unhideWhenUsed/>
-    <w:rsid w:val="004A1BCA"/>
+    <w:rsid w:val="000F424B"/>
   </w:style>
   <w:style w:type="table" w:default="1" w:styleId="TableNormal">
     <w:name w:val="Normal Table"/>
@@ -6900,7 +6283,7 @@
     <w:uiPriority w:val="99"/>
     <w:semiHidden/>
     <w:unhideWhenUsed/>
-    <w:rsid w:val="004A1BCA"/>
+    <w:rsid w:val="000F424B"/>
   </w:style>
   <w:style w:type="character" w:customStyle="1" w:styleId="Heading1Char">
     <w:name w:val="Heading 1 Char"/>
@@ -7940,7 +7323,7 @@
 </file>
 
 <file path=customXml/itemProps1.xml><?xml version="1.0" encoding="utf-8"?>
-<ds:datastoreItem xmlns:ds="http://schemas.openxmlformats.org/officeDocument/2006/customXml" ds:itemID="{2ACC5916-72ED-F541-B1EF-BBE7CD0845B2}">
+<ds:datastoreItem xmlns:ds="http://schemas.openxmlformats.org/officeDocument/2006/customXml" ds:itemID="{A259CDE1-AD46-184F-A5C8-B9AE557BB799}">
   <ds:schemaRefs>
     <ds:schemaRef ds:uri="http://schemas.openxmlformats.org/officeDocument/2006/bibliography"/>
   </ds:schemaRefs>

</xml_diff>

<commit_message>
Updates to the project and labmanual for chapter 5
</commit_message>
<xml_diff>
--- a/labmanual/English/WBT101-05B-ClassicBluetooth.docx
+++ b/labmanual/English/WBT101-05B-ClassicBluetooth.docx
@@ -116,8 +116,6 @@
       <w:r>
         <w:fldChar w:fldCharType="separate"/>
       </w:r>
-      <w:bookmarkStart w:id="1" w:name="_GoBack"/>
-      <w:bookmarkEnd w:id="1"/>
       <w:r>
         <w:rPr>
           <w:noProof/>
@@ -783,14 +781,14 @@
       <w:pPr>
         <w:pStyle w:val="Heading1"/>
       </w:pPr>
-      <w:bookmarkStart w:id="2" w:name="_Toc516240162"/>
-      <w:bookmarkStart w:id="3" w:name="_Toc505866756"/>
-      <w:bookmarkStart w:id="4" w:name="_Toc516496960"/>
+      <w:bookmarkStart w:id="1" w:name="_Toc505866756"/>
+      <w:bookmarkStart w:id="2" w:name="_Toc516496960"/>
+      <w:bookmarkStart w:id="3" w:name="_Toc516240162"/>
       <w:r>
         <w:t>Profiles</w:t>
       </w:r>
-      <w:bookmarkEnd w:id="3"/>
-      <w:bookmarkEnd w:id="4"/>
+      <w:bookmarkEnd w:id="1"/>
+      <w:bookmarkEnd w:id="2"/>
     </w:p>
     <w:p>
       <w:r>
@@ -822,13 +820,13 @@
       <w:pPr>
         <w:pStyle w:val="Heading2"/>
       </w:pPr>
-      <w:bookmarkStart w:id="5" w:name="_Toc505866757"/>
-      <w:bookmarkStart w:id="6" w:name="_Toc516496961"/>
+      <w:bookmarkStart w:id="4" w:name="_Toc505866757"/>
+      <w:bookmarkStart w:id="5" w:name="_Toc516496961"/>
       <w:r>
         <w:t>Advanced Audio Distribution Profile (A2DP)</w:t>
       </w:r>
+      <w:bookmarkEnd w:id="4"/>
       <w:bookmarkEnd w:id="5"/>
-      <w:bookmarkEnd w:id="6"/>
     </w:p>
     <w:p>
       <w:r>
@@ -852,13 +850,13 @@
       <w:pPr>
         <w:pStyle w:val="Heading2"/>
       </w:pPr>
-      <w:bookmarkStart w:id="7" w:name="_Toc505866758"/>
-      <w:bookmarkStart w:id="8" w:name="_Toc516496962"/>
+      <w:bookmarkStart w:id="6" w:name="_Toc505866758"/>
+      <w:bookmarkStart w:id="7" w:name="_Toc516496962"/>
       <w:r>
         <w:t>Audio/Video Remote Control Profile (AVRCP)</w:t>
       </w:r>
+      <w:bookmarkEnd w:id="6"/>
       <w:bookmarkEnd w:id="7"/>
-      <w:bookmarkEnd w:id="8"/>
     </w:p>
     <w:p>
       <w:r>
@@ -1048,13 +1046,13 @@
       <w:pPr>
         <w:pStyle w:val="Heading2"/>
       </w:pPr>
-      <w:bookmarkStart w:id="9" w:name="_Toc505866759"/>
-      <w:bookmarkStart w:id="10" w:name="_Toc516496963"/>
+      <w:bookmarkStart w:id="8" w:name="_Toc505866759"/>
+      <w:bookmarkStart w:id="9" w:name="_Toc516496963"/>
       <w:r>
         <w:t>Headset Profile (HSP)</w:t>
       </w:r>
+      <w:bookmarkEnd w:id="8"/>
       <w:bookmarkEnd w:id="9"/>
-      <w:bookmarkEnd w:id="10"/>
     </w:p>
     <w:p>
       <w:r>
@@ -1078,13 +1076,13 @@
       <w:pPr>
         <w:pStyle w:val="Heading2"/>
       </w:pPr>
-      <w:bookmarkStart w:id="11" w:name="_Toc505866760"/>
-      <w:bookmarkStart w:id="12" w:name="_Toc516496964"/>
+      <w:bookmarkStart w:id="10" w:name="_Toc505866760"/>
+      <w:bookmarkStart w:id="11" w:name="_Toc516496964"/>
       <w:r>
         <w:t>Hands-Free Profile (HFP)</w:t>
       </w:r>
+      <w:bookmarkEnd w:id="10"/>
       <w:bookmarkEnd w:id="11"/>
-      <w:bookmarkEnd w:id="12"/>
     </w:p>
     <w:p>
       <w:r>
@@ -1095,31 +1093,32 @@
       <w:pPr>
         <w:pStyle w:val="Heading2"/>
       </w:pPr>
-      <w:bookmarkStart w:id="13" w:name="_Toc505866761"/>
-      <w:bookmarkStart w:id="14" w:name="_Toc516496965"/>
+      <w:bookmarkStart w:id="12" w:name="_Toc505866761"/>
+      <w:bookmarkStart w:id="13" w:name="_Toc516496965"/>
       <w:r>
         <w:t>Human Interface Device Profile (HID)</w:t>
       </w:r>
+      <w:bookmarkEnd w:id="12"/>
       <w:bookmarkEnd w:id="13"/>
-      <w:bookmarkEnd w:id="14"/>
     </w:p>
     <w:p>
       <w:r>
         <w:t>The HID is used for devices such as mice, keyboards, and joysticks.</w:t>
       </w:r>
-      <w:bookmarkEnd w:id="2"/>
+      <w:bookmarkEnd w:id="3"/>
     </w:p>
     <w:p>
       <w:pPr>
         <w:pStyle w:val="Heading2"/>
       </w:pPr>
-      <w:bookmarkStart w:id="15" w:name="_Toc516240164"/>
-      <w:bookmarkStart w:id="16" w:name="_Toc516496966"/>
-      <w:r>
+      <w:bookmarkStart w:id="14" w:name="_Toc516240164"/>
+      <w:bookmarkStart w:id="15" w:name="_Toc516496966"/>
+      <w:r>
+        <w:lastRenderedPageBreak/>
         <w:t>OBEX</w:t>
       </w:r>
+      <w:bookmarkEnd w:id="14"/>
       <w:bookmarkEnd w:id="15"/>
-      <w:bookmarkEnd w:id="16"/>
       <w:r>
         <w:t xml:space="preserve"> </w:t>
       </w:r>
@@ -1128,48 +1127,87 @@
       <w:pPr>
         <w:pStyle w:val="Heading2"/>
       </w:pPr>
-      <w:bookmarkStart w:id="17" w:name="_Toc516240165"/>
-      <w:bookmarkStart w:id="18" w:name="_Toc516496967"/>
+      <w:bookmarkStart w:id="16" w:name="_Toc516240165"/>
+      <w:bookmarkStart w:id="17" w:name="_Toc516496967"/>
       <w:r>
         <w:t>PAN, FTP, Image Exchange</w:t>
       </w:r>
+      <w:bookmarkEnd w:id="16"/>
       <w:bookmarkEnd w:id="17"/>
-      <w:bookmarkEnd w:id="18"/>
     </w:p>
     <w:p>
       <w:pPr>
         <w:pStyle w:val="Heading2"/>
       </w:pPr>
-      <w:bookmarkStart w:id="19" w:name="_Toc516240166"/>
-      <w:bookmarkStart w:id="20" w:name="_Toc516496968"/>
+      <w:bookmarkStart w:id="18" w:name="_Toc516240166"/>
+      <w:bookmarkStart w:id="19" w:name="_Toc516496968"/>
       <w:r>
         <w:t>IP</w:t>
       </w:r>
+      <w:bookmarkEnd w:id="18"/>
       <w:bookmarkEnd w:id="19"/>
-      <w:bookmarkEnd w:id="20"/>
     </w:p>
     <w:p>
       <w:pPr>
         <w:pStyle w:val="Heading2"/>
       </w:pPr>
-      <w:bookmarkStart w:id="21" w:name="_Toc516240167"/>
-      <w:bookmarkStart w:id="22" w:name="_Toc516496969"/>
+      <w:bookmarkStart w:id="20" w:name="_Toc516240167"/>
+      <w:bookmarkStart w:id="21" w:name="_Toc516496969"/>
       <w:r>
         <w:t>Device Information</w:t>
       </w:r>
+      <w:bookmarkEnd w:id="20"/>
       <w:bookmarkEnd w:id="21"/>
-      <w:bookmarkEnd w:id="22"/>
     </w:p>
     <w:p>
       <w:pPr>
         <w:pStyle w:val="Heading2"/>
       </w:pPr>
-      <w:bookmarkStart w:id="23" w:name="_Toc516240168"/>
-      <w:bookmarkStart w:id="24" w:name="_Toc516496970"/>
+      <w:bookmarkStart w:id="22" w:name="_Toc516240168"/>
+      <w:bookmarkStart w:id="23" w:name="_Toc516496970"/>
       <w:r>
         <w:t>Health</w:t>
       </w:r>
+      <w:bookmarkEnd w:id="22"/>
       <w:bookmarkEnd w:id="23"/>
+    </w:p>
+    <w:p>
+      <w:pPr>
+        <w:pStyle w:val="Heading1"/>
+      </w:pPr>
+      <w:r>
+        <w:t>HID</w:t>
+      </w:r>
+    </w:p>
+    <w:p>
+      <w:pPr>
+        <w:pStyle w:val="Heading1"/>
+      </w:pPr>
+      <w:r>
+        <w:t>Master</w:t>
+      </w:r>
+    </w:p>
+    <w:p>
+      <w:pPr>
+        <w:pStyle w:val="Heading1"/>
+      </w:pPr>
+      <w:r>
+        <w:t>OTA</w:t>
+      </w:r>
+    </w:p>
+    <w:p>
+      <w:pPr>
+        <w:pStyle w:val="Heading1"/>
+      </w:pPr>
+      <w:r>
+        <w:t>Exercises</w:t>
+      </w:r>
+    </w:p>
+    <w:p>
+      <w:pPr>
+        <w:pStyle w:val="Heading1"/>
+      </w:pPr>
+      <w:bookmarkStart w:id="24" w:name="_GoBack"/>
       <w:bookmarkEnd w:id="24"/>
     </w:p>
     <w:sectPr>
@@ -1267,14 +1305,27 @@
             <w:r>
               <w:t xml:space="preserve"> of </w:t>
             </w:r>
-            <w:fldSimple w:instr=" NUMPAGES  ">
-              <w:r>
-                <w:rPr>
-                  <w:noProof/>
-                </w:rPr>
-                <w:t>2</w:t>
-              </w:r>
-            </w:fldSimple>
+            <w:r>
+              <w:fldChar w:fldCharType="begin"/>
+            </w:r>
+            <w:r>
+              <w:instrText xml:space="preserve"> NUMPAGES  </w:instrText>
+            </w:r>
+            <w:r>
+              <w:fldChar w:fldCharType="separate"/>
+            </w:r>
+            <w:r>
+              <w:rPr>
+                <w:noProof/>
+              </w:rPr>
+              <w:t>3</w:t>
+            </w:r>
+            <w:r>
+              <w:rPr>
+                <w:noProof/>
+              </w:rPr>
+              <w:fldChar w:fldCharType="end"/>
+            </w:r>
           </w:p>
         </w:sdtContent>
       </w:sdt>
@@ -6132,7 +6183,7 @@
   <w:style w:type="paragraph" w:default="1" w:styleId="Normal">
     <w:name w:val="Normal"/>
     <w:qFormat/>
-    <w:rsid w:val="000F424B"/>
+    <w:rsid w:val="00E93A93"/>
     <w:pPr>
       <w:spacing w:line="240" w:lineRule="auto"/>
     </w:pPr>
@@ -6261,7 +6312,7 @@
     <w:uiPriority w:val="1"/>
     <w:semiHidden/>
     <w:unhideWhenUsed/>
-    <w:rsid w:val="000F424B"/>
+    <w:rsid w:val="00E93A93"/>
   </w:style>
   <w:style w:type="table" w:default="1" w:styleId="TableNormal">
     <w:name w:val="Normal Table"/>
@@ -6283,7 +6334,7 @@
     <w:uiPriority w:val="99"/>
     <w:semiHidden/>
     <w:unhideWhenUsed/>
-    <w:rsid w:val="000F424B"/>
+    <w:rsid w:val="00E93A93"/>
   </w:style>
   <w:style w:type="character" w:customStyle="1" w:styleId="Heading1Char">
     <w:name w:val="Heading 1 Char"/>
@@ -7323,7 +7374,7 @@
 </file>
 
 <file path=customXml/itemProps1.xml><?xml version="1.0" encoding="utf-8"?>
-<ds:datastoreItem xmlns:ds="http://schemas.openxmlformats.org/officeDocument/2006/customXml" ds:itemID="{A259CDE1-AD46-184F-A5C8-B9AE557BB799}">
+<ds:datastoreItem xmlns:ds="http://schemas.openxmlformats.org/officeDocument/2006/customXml" ds:itemID="{BD4D617E-65BB-864B-9A6A-2121C3033816}">
   <ds:schemaRefs>
     <ds:schemaRef ds:uri="http://schemas.openxmlformats.org/officeDocument/2006/bibliography"/>
   </ds:schemaRefs>

</xml_diff>